<commit_message>
Alterações finais - 01/06
</commit_message>
<xml_diff>
--- a/18 - Descritivos/Descritivo - Alocar Assistido em Projeto.docx
+++ b/18 - Descritivos/Descritivo - Alocar Assistido em Projeto.docx
@@ -1,11 +1,15 @@
 
 <file path=word/document.xml><?xml version="1.0" encoding="utf-8"?>
 <w:document xmlns:mc="http://schemas.openxmlformats.org/markup-compatibility/2006" xmlns:o="urn:schemas-microsoft-com:office:office" xmlns:r="http://schemas.openxmlformats.org/officeDocument/2006/relationships" xmlns:m="http://schemas.openxmlformats.org/officeDocument/2006/math" xmlns:v="urn:schemas-microsoft-com:vml" xmlns:wp="http://schemas.openxmlformats.org/drawingml/2006/wordprocessingDrawing" xmlns:w10="urn:schemas-microsoft-com:office:word" xmlns:w="http://schemas.openxmlformats.org/wordprocessingml/2006/main" xmlns:wne="http://schemas.microsoft.com/office/word/2006/wordml" xmlns:sl="http://schemas.openxmlformats.org/schemaLibrary/2006/main" xmlns:a="http://schemas.openxmlformats.org/drawingml/2006/main" xmlns:pic="http://schemas.openxmlformats.org/drawingml/2006/picture" xmlns:c="http://schemas.openxmlformats.org/drawingml/2006/chart" xmlns:lc="http://schemas.openxmlformats.org/drawingml/2006/lockedCanvas" xmlns:dgm="http://schemas.openxmlformats.org/drawingml/2006/diagram" xmlns:wps="http://schemas.microsoft.com/office/word/2010/wordprocessingShape" xmlns:wpg="http://schemas.microsoft.com/office/word/2010/wordprocessingGroup" xmlns:w14="http://schemas.microsoft.com/office/word/2010/wordml" xmlns:w15="http://schemas.microsoft.com/office/word/2012/wordml">
-  <w:background w:color="FFFFFF"/>
   <w:body>
     <w:p>
       <w:pPr>
-        <w:rPr/>
+        <w:jc w:val="both"/>
+        <w:rPr>
+          <w:b w:val="1"/>
+          <w:sz w:val="28"/>
+          <w:szCs w:val="28"/>
+        </w:rPr>
       </w:pPr>
       <w:r>
         <w:rPr>
@@ -14,20 +18,26 @@
           <w:szCs w:val="28"/>
           <w:rtl w:val="0"/>
         </w:rPr>
-        <w:t xml:space="preserve">Descritivo dos Processos - Alocar assistido em projeto</w:t>
+        <w:t xml:space="preserve">Artefato 18 - Descritivo dos Processos - Alocar assistido em projeto</w:t>
       </w:r>
+    </w:p>
+    <w:p>
+      <w:pPr>
+        <w:jc w:val="both"/>
+        <w:rPr/>
+      </w:pPr>
       <w:r>
         <w:rPr/>
         <w:drawing>
           <wp:inline distB="114300" distT="114300" distL="114300" distR="114300">
             <wp:extent cx="1315202" cy="4243388"/>
             <wp:effectExtent b="0" l="0" r="0" t="0"/>
-            <wp:docPr id="1" name="image1.png"/>
+            <wp:docPr id="2" name="image2.png"/>
             <a:graphic>
               <a:graphicData uri="http://schemas.openxmlformats.org/drawingml/2006/picture">
                 <pic:pic>
                   <pic:nvPicPr>
-                    <pic:cNvPr id="0" name="image1.png"/>
+                    <pic:cNvPr id="0" name="image2.png"/>
                     <pic:cNvPicPr preferRelativeResize="0"/>
                   </pic:nvPicPr>
                   <pic:blipFill>
@@ -59,6 +69,7 @@
     </w:p>
     <w:p>
       <w:pPr>
+        <w:jc w:val="both"/>
         <w:rPr/>
       </w:pPr>
       <w:r>
@@ -70,6 +81,7 @@
     </w:p>
     <w:p>
       <w:pPr>
+        <w:jc w:val="both"/>
         <w:rPr/>
       </w:pPr>
       <w:r>
@@ -81,6 +93,7 @@
     </w:p>
     <w:p>
       <w:pPr>
+        <w:jc w:val="both"/>
         <w:rPr/>
       </w:pPr>
       <w:r>
@@ -88,6 +101,17 @@
           <w:rtl w:val="0"/>
         </w:rPr>
         <w:t xml:space="preserve">Trabalhador envolvido: Diretoria Administrativa</w:t>
+      </w:r>
+    </w:p>
+    <w:p>
+      <w:pPr>
+        <w:jc w:val="both"/>
+        <w:rPr/>
+      </w:pPr>
+      <w:r>
+        <w:rPr>
+          <w:rtl w:val="0"/>
+        </w:rPr>
       </w:r>
     </w:p>
     <w:p>
@@ -97,6 +121,7 @@
           <w:numId w:val="1"/>
         </w:numPr>
         <w:ind w:left="720" w:hanging="360"/>
+        <w:jc w:val="both"/>
       </w:pPr>
       <w:r>
         <w:rPr>
@@ -105,13 +130,275 @@
         <w:t xml:space="preserve">Após arquivar ficha de novo assistido, o associado a anexa na pasta do projeto em que o perfil do assistido se encaixa.</w:t>
       </w:r>
     </w:p>
+    <w:p>
+      <w:pPr>
+        <w:jc w:val="both"/>
+        <w:rPr>
+          <w:b w:val="1"/>
+          <w:sz w:val="28"/>
+          <w:szCs w:val="28"/>
+        </w:rPr>
+      </w:pPr>
+      <w:r>
+        <w:rPr>
+          <w:rtl w:val="0"/>
+        </w:rPr>
+      </w:r>
+    </w:p>
+    <w:p>
+      <w:pPr>
+        <w:ind w:left="0" w:firstLine="0"/>
+        <w:jc w:val="both"/>
+        <w:rPr>
+          <w:b w:val="1"/>
+          <w:sz w:val="24"/>
+          <w:szCs w:val="24"/>
+        </w:rPr>
+      </w:pPr>
+      <w:r>
+        <w:rPr>
+          <w:rtl w:val="0"/>
+        </w:rPr>
+      </w:r>
+    </w:p>
     <w:sectPr>
-      <w:pgSz w:h="16838" w:w="11906"/>
-      <w:pgMar w:bottom="1440.0000000000002" w:top="1440.0000000000002" w:left="1440.0000000000002" w:right="1440.0000000000002" w:header="720" w:footer="720"/>
+      <w:headerReference r:id="rId7" w:type="default"/>
+      <w:headerReference r:id="rId8" w:type="first"/>
+      <w:footerReference r:id="rId9" w:type="default"/>
+      <w:footerReference r:id="rId10" w:type="first"/>
+      <w:pgSz w:h="16834" w:w="11909"/>
+      <w:pgMar w:bottom="1440.0000000000002" w:top="1440.0000000000002" w:left="1440.0000000000002" w:right="1440.0000000000002" w:header="720.0000000000001" w:footer="720.0000000000001"/>
       <w:pgNumType w:start="1"/>
     </w:sectPr>
   </w:body>
 </w:document>
+</file>
+
+<file path=word/footer1.xml><?xml version="1.0" encoding="utf-8"?>
+<w:ftr xmlns:mc="http://schemas.openxmlformats.org/markup-compatibility/2006" xmlns:o="urn:schemas-microsoft-com:office:office" xmlns:r="http://schemas.openxmlformats.org/officeDocument/2006/relationships" xmlns:m="http://schemas.openxmlformats.org/officeDocument/2006/math" xmlns:v="urn:schemas-microsoft-com:vml" xmlns:wp="http://schemas.openxmlformats.org/drawingml/2006/wordprocessingDrawing" xmlns:w10="urn:schemas-microsoft-com:office:word" xmlns:w="http://schemas.openxmlformats.org/wordprocessingml/2006/main" xmlns:wne="http://schemas.microsoft.com/office/word/2006/wordml" xmlns:sl="http://schemas.openxmlformats.org/schemaLibrary/2006/main" xmlns:a="http://schemas.openxmlformats.org/drawingml/2006/main" xmlns:pic="http://schemas.openxmlformats.org/drawingml/2006/picture" xmlns:c="http://schemas.openxmlformats.org/drawingml/2006/chart" xmlns:lc="http://schemas.openxmlformats.org/drawingml/2006/lockedCanvas" xmlns:dgm="http://schemas.openxmlformats.org/drawingml/2006/diagram" xmlns:wps="http://schemas.microsoft.com/office/word/2010/wordprocessingShape" xmlns:wpg="http://schemas.microsoft.com/office/word/2010/wordprocessingGroup" xmlns:w14="http://schemas.microsoft.com/office/word/2010/wordml" xmlns:w15="http://schemas.microsoft.com/office/word/2012/wordml">
+  <w:p>
+    <w:pPr>
+      <w:rPr/>
+    </w:pPr>
+    <w:r>
+      <w:rPr>
+        <w:rtl w:val="0"/>
+      </w:rPr>
+    </w:r>
+  </w:p>
+</w:ftr>
+</file>
+
+<file path=word/footer2.xml><?xml version="1.0" encoding="utf-8"?>
+<w:ftr xmlns:mc="http://schemas.openxmlformats.org/markup-compatibility/2006" xmlns:o="urn:schemas-microsoft-com:office:office" xmlns:r="http://schemas.openxmlformats.org/officeDocument/2006/relationships" xmlns:m="http://schemas.openxmlformats.org/officeDocument/2006/math" xmlns:v="urn:schemas-microsoft-com:vml" xmlns:wp="http://schemas.openxmlformats.org/drawingml/2006/wordprocessingDrawing" xmlns:w10="urn:schemas-microsoft-com:office:word" xmlns:w="http://schemas.openxmlformats.org/wordprocessingml/2006/main" xmlns:wne="http://schemas.microsoft.com/office/word/2006/wordml" xmlns:sl="http://schemas.openxmlformats.org/schemaLibrary/2006/main" xmlns:a="http://schemas.openxmlformats.org/drawingml/2006/main" xmlns:pic="http://schemas.openxmlformats.org/drawingml/2006/picture" xmlns:c="http://schemas.openxmlformats.org/drawingml/2006/chart" xmlns:lc="http://schemas.openxmlformats.org/drawingml/2006/lockedCanvas" xmlns:dgm="http://schemas.openxmlformats.org/drawingml/2006/diagram" xmlns:wps="http://schemas.microsoft.com/office/word/2010/wordprocessingShape" xmlns:wpg="http://schemas.microsoft.com/office/word/2010/wordprocessingGroup" xmlns:w14="http://schemas.microsoft.com/office/word/2010/wordml" xmlns:w15="http://schemas.microsoft.com/office/word/2012/wordml">
+  <w:p>
+    <w:pPr>
+      <w:rPr/>
+    </w:pPr>
+    <w:r>
+      <w:rPr>
+        <w:rtl w:val="0"/>
+      </w:rPr>
+    </w:r>
+  </w:p>
+  <w:p>
+    <w:pPr>
+      <w:rPr/>
+    </w:pPr>
+    <w:r>
+      <w:pict>
+        <v:rect style="width:0.0pt;height:1.5pt" o:hr="t" o:hrstd="t" o:hralign="center" fillcolor="#A0A0A0" stroked="f"/>
+      </w:pict>
+    </w:r>
+    <w:r>
+      <w:rPr>
+        <w:rtl w:val="0"/>
+      </w:rPr>
+    </w:r>
+  </w:p>
+  <w:p>
+    <w:pPr>
+      <w:rPr/>
+    </w:pPr>
+    <w:r>
+      <w:rPr>
+        <w:rtl w:val="0"/>
+      </w:rPr>
+    </w:r>
+  </w:p>
+</w:ftr>
+</file>
+
+<file path=word/header1.xml><?xml version="1.0" encoding="utf-8"?>
+<w:hdr xmlns:mc="http://schemas.openxmlformats.org/markup-compatibility/2006" xmlns:o="urn:schemas-microsoft-com:office:office" xmlns:r="http://schemas.openxmlformats.org/officeDocument/2006/relationships" xmlns:m="http://schemas.openxmlformats.org/officeDocument/2006/math" xmlns:v="urn:schemas-microsoft-com:vml" xmlns:wp="http://schemas.openxmlformats.org/drawingml/2006/wordprocessingDrawing" xmlns:w10="urn:schemas-microsoft-com:office:word" xmlns:w="http://schemas.openxmlformats.org/wordprocessingml/2006/main" xmlns:wne="http://schemas.microsoft.com/office/word/2006/wordml" xmlns:sl="http://schemas.openxmlformats.org/schemaLibrary/2006/main" xmlns:a="http://schemas.openxmlformats.org/drawingml/2006/main" xmlns:pic="http://schemas.openxmlformats.org/drawingml/2006/picture" xmlns:c="http://schemas.openxmlformats.org/drawingml/2006/chart" xmlns:lc="http://schemas.openxmlformats.org/drawingml/2006/lockedCanvas" xmlns:dgm="http://schemas.openxmlformats.org/drawingml/2006/diagram" xmlns:wps="http://schemas.microsoft.com/office/word/2010/wordprocessingShape" xmlns:wpg="http://schemas.microsoft.com/office/word/2010/wordprocessingGroup" xmlns:w14="http://schemas.microsoft.com/office/word/2010/wordml" xmlns:w15="http://schemas.microsoft.com/office/word/2012/wordml">
+  <w:p>
+    <w:pPr>
+      <w:jc w:val="both"/>
+      <w:rPr/>
+    </w:pPr>
+    <w:r>
+      <w:rPr>
+        <w:rtl w:val="0"/>
+      </w:rPr>
+      <w:tab/>
+    </w:r>
+    <w:r>
+      <w:drawing>
+        <wp:anchor allowOverlap="1" behindDoc="0" distB="57600" distT="57150" distL="57150" distR="57150" hidden="0" layoutInCell="1" locked="0" relativeHeight="0" simplePos="0">
+          <wp:simplePos x="0" y="0"/>
+          <wp:positionH relativeFrom="column">
+            <wp:posOffset>-57149</wp:posOffset>
+          </wp:positionH>
+          <wp:positionV relativeFrom="paragraph">
+            <wp:posOffset>-19049</wp:posOffset>
+          </wp:positionV>
+          <wp:extent cx="2876550" cy="952500"/>
+          <wp:effectExtent b="0" l="0" r="0" t="0"/>
+          <wp:wrapSquare wrapText="bothSides" distB="57600" distT="57150" distL="57150" distR="57150"/>
+          <wp:docPr id="1" name="image1.png"/>
+          <a:graphic>
+            <a:graphicData uri="http://schemas.openxmlformats.org/drawingml/2006/picture">
+              <pic:pic>
+                <pic:nvPicPr>
+                  <pic:cNvPr id="0" name="image1.png"/>
+                  <pic:cNvPicPr preferRelativeResize="0"/>
+                </pic:nvPicPr>
+                <pic:blipFill>
+                  <a:blip r:embed="rId1"/>
+                  <a:srcRect b="0" l="0" r="0" t="0"/>
+                  <a:stretch>
+                    <a:fillRect/>
+                  </a:stretch>
+                </pic:blipFill>
+                <pic:spPr>
+                  <a:xfrm>
+                    <a:off x="0" y="0"/>
+                    <a:ext cx="2876550" cy="952500"/>
+                  </a:xfrm>
+                  <a:prstGeom prst="rect"/>
+                  <a:ln/>
+                </pic:spPr>
+              </pic:pic>
+            </a:graphicData>
+          </a:graphic>
+        </wp:anchor>
+      </w:drawing>
+    </w:r>
+  </w:p>
+  <w:p>
+    <w:pPr>
+      <w:jc w:val="both"/>
+      <w:rPr>
+        <w:sz w:val="28"/>
+        <w:szCs w:val="28"/>
+      </w:rPr>
+    </w:pPr>
+    <w:r>
+      <w:rPr>
+        <w:sz w:val="28"/>
+        <w:szCs w:val="28"/>
+        <w:rtl w:val="0"/>
+      </w:rPr>
+      <w:t xml:space="preserve">RACKS IT - Soluções em TI</w:t>
+    </w:r>
+  </w:p>
+  <w:p>
+    <w:pPr>
+      <w:jc w:val="both"/>
+      <w:rPr>
+        <w:sz w:val="28"/>
+        <w:szCs w:val="28"/>
+      </w:rPr>
+    </w:pPr>
+    <w:r>
+      <w:rPr>
+        <w:sz w:val="28"/>
+        <w:szCs w:val="28"/>
+        <w:rtl w:val="0"/>
+      </w:rPr>
+      <w:t xml:space="preserve">Projeto de OPE - ONG V.A.M.O.S</w:t>
+    </w:r>
+  </w:p>
+  <w:p>
+    <w:pPr>
+      <w:jc w:val="both"/>
+      <w:rPr>
+        <w:sz w:val="28"/>
+        <w:szCs w:val="28"/>
+      </w:rPr>
+    </w:pPr>
+    <w:r>
+      <w:rPr>
+        <w:sz w:val="28"/>
+        <w:szCs w:val="28"/>
+        <w:rtl w:val="0"/>
+      </w:rPr>
+      <w:t xml:space="preserve">Faculdade Impacta de Tecnologia</w:t>
+    </w:r>
+  </w:p>
+  <w:p>
+    <w:pPr>
+      <w:jc w:val="both"/>
+      <w:rPr>
+        <w:sz w:val="28"/>
+        <w:szCs w:val="28"/>
+      </w:rPr>
+    </w:pPr>
+    <w:r>
+      <w:rPr>
+        <w:rtl w:val="0"/>
+      </w:rPr>
+    </w:r>
+  </w:p>
+  <w:p>
+    <w:pPr>
+      <w:jc w:val="both"/>
+      <w:rPr>
+        <w:sz w:val="28"/>
+        <w:szCs w:val="28"/>
+      </w:rPr>
+    </w:pPr>
+    <w:r>
+      <w:pict>
+        <v:rect style="width:0.0pt;height:1.5pt" o:hr="t" o:hrstd="t" o:hralign="center" fillcolor="#A0A0A0" stroked="f"/>
+      </w:pict>
+    </w:r>
+    <w:r>
+      <w:rPr>
+        <w:rtl w:val="0"/>
+      </w:rPr>
+    </w:r>
+  </w:p>
+  <w:p>
+    <w:pPr>
+      <w:jc w:val="both"/>
+      <w:rPr>
+        <w:sz w:val="28"/>
+        <w:szCs w:val="28"/>
+      </w:rPr>
+    </w:pPr>
+    <w:r>
+      <w:rPr>
+        <w:rtl w:val="0"/>
+      </w:rPr>
+    </w:r>
+  </w:p>
+</w:hdr>
+</file>
+
+<file path=word/header2.xml><?xml version="1.0" encoding="utf-8"?>
+<w:hdr xmlns:mc="http://schemas.openxmlformats.org/markup-compatibility/2006" xmlns:o="urn:schemas-microsoft-com:office:office" xmlns:r="http://schemas.openxmlformats.org/officeDocument/2006/relationships" xmlns:m="http://schemas.openxmlformats.org/officeDocument/2006/math" xmlns:v="urn:schemas-microsoft-com:vml" xmlns:wp="http://schemas.openxmlformats.org/drawingml/2006/wordprocessingDrawing" xmlns:w10="urn:schemas-microsoft-com:office:word" xmlns:w="http://schemas.openxmlformats.org/wordprocessingml/2006/main" xmlns:wne="http://schemas.microsoft.com/office/word/2006/wordml" xmlns:sl="http://schemas.openxmlformats.org/schemaLibrary/2006/main" xmlns:a="http://schemas.openxmlformats.org/drawingml/2006/main" xmlns:pic="http://schemas.openxmlformats.org/drawingml/2006/picture" xmlns:c="http://schemas.openxmlformats.org/drawingml/2006/chart" xmlns:lc="http://schemas.openxmlformats.org/drawingml/2006/lockedCanvas" xmlns:dgm="http://schemas.openxmlformats.org/drawingml/2006/diagram" xmlns:wps="http://schemas.microsoft.com/office/word/2010/wordprocessingShape" xmlns:wpg="http://schemas.microsoft.com/office/word/2010/wordprocessingGroup" xmlns:w14="http://schemas.microsoft.com/office/word/2010/wordml" xmlns:w15="http://schemas.microsoft.com/office/word/2012/wordml">
+  <w:p>
+    <w:pPr>
+      <w:rPr/>
+    </w:pPr>
+    <w:r>
+      <w:rPr>
+        <w:rtl w:val="0"/>
+      </w:rPr>
+    </w:r>
+  </w:p>
+</w:hdr>
 </file>
 
 <file path=word/numbering.xml><?xml version="1.0" encoding="utf-8"?>
@@ -119,8 +406,8 @@
   <w:abstractNum w:abstractNumId="1">
     <w:lvl w:ilvl="0">
       <w:start w:val="1"/>
-      <w:numFmt w:val="bullet"/>
-      <w:lvlText w:val="●"/>
+      <w:numFmt w:val="decimal"/>
+      <w:lvlText w:val="%1."/>
       <w:lvlJc w:val="left"/>
       <w:pPr>
         <w:ind w:left="720" w:hanging="360"/>
@@ -131,8 +418,8 @@
     </w:lvl>
     <w:lvl w:ilvl="1">
       <w:start w:val="1"/>
-      <w:numFmt w:val="bullet"/>
-      <w:lvlText w:val="○"/>
+      <w:numFmt w:val="lowerLetter"/>
+      <w:lvlText w:val="%2."/>
       <w:lvlJc w:val="left"/>
       <w:pPr>
         <w:ind w:left="1440" w:hanging="360"/>
@@ -143,9 +430,9 @@
     </w:lvl>
     <w:lvl w:ilvl="2">
       <w:start w:val="1"/>
-      <w:numFmt w:val="bullet"/>
-      <w:lvlText w:val="■"/>
-      <w:lvlJc w:val="left"/>
+      <w:numFmt w:val="lowerRoman"/>
+      <w:lvlText w:val="%3."/>
+      <w:lvlJc w:val="right"/>
       <w:pPr>
         <w:ind w:left="2160" w:hanging="360"/>
       </w:pPr>
@@ -155,8 +442,8 @@
     </w:lvl>
     <w:lvl w:ilvl="3">
       <w:start w:val="1"/>
-      <w:numFmt w:val="bullet"/>
-      <w:lvlText w:val="●"/>
+      <w:numFmt w:val="decimal"/>
+      <w:lvlText w:val="%4."/>
       <w:lvlJc w:val="left"/>
       <w:pPr>
         <w:ind w:left="2880" w:hanging="360"/>
@@ -167,8 +454,8 @@
     </w:lvl>
     <w:lvl w:ilvl="4">
       <w:start w:val="1"/>
-      <w:numFmt w:val="bullet"/>
-      <w:lvlText w:val="○"/>
+      <w:numFmt w:val="lowerLetter"/>
+      <w:lvlText w:val="%5."/>
       <w:lvlJc w:val="left"/>
       <w:pPr>
         <w:ind w:left="3600" w:hanging="360"/>
@@ -179,9 +466,9 @@
     </w:lvl>
     <w:lvl w:ilvl="5">
       <w:start w:val="1"/>
-      <w:numFmt w:val="bullet"/>
-      <w:lvlText w:val="■"/>
-      <w:lvlJc w:val="left"/>
+      <w:numFmt w:val="lowerRoman"/>
+      <w:lvlText w:val="%6."/>
+      <w:lvlJc w:val="right"/>
       <w:pPr>
         <w:ind w:left="4320" w:hanging="360"/>
       </w:pPr>
@@ -191,8 +478,8 @@
     </w:lvl>
     <w:lvl w:ilvl="6">
       <w:start w:val="1"/>
-      <w:numFmt w:val="bullet"/>
-      <w:lvlText w:val="●"/>
+      <w:numFmt w:val="decimal"/>
+      <w:lvlText w:val="%7."/>
       <w:lvlJc w:val="left"/>
       <w:pPr>
         <w:ind w:left="5040" w:hanging="360"/>
@@ -203,8 +490,8 @@
     </w:lvl>
     <w:lvl w:ilvl="7">
       <w:start w:val="1"/>
-      <w:numFmt w:val="bullet"/>
-      <w:lvlText w:val="○"/>
+      <w:numFmt w:val="lowerLetter"/>
+      <w:lvlText w:val="%8."/>
       <w:lvlJc w:val="left"/>
       <w:pPr>
         <w:ind w:left="5760" w:hanging="360"/>
@@ -215,9 +502,9 @@
     </w:lvl>
     <w:lvl w:ilvl="8">
       <w:start w:val="1"/>
-      <w:numFmt w:val="bullet"/>
-      <w:lvlText w:val="■"/>
-      <w:lvlJc w:val="left"/>
+      <w:numFmt w:val="lowerRoman"/>
+      <w:lvlText w:val="%9."/>
+      <w:lvlJc w:val="right"/>
       <w:pPr>
         <w:ind w:left="6480" w:hanging="360"/>
       </w:pPr>

</xml_diff>